<commit_message>
Se realizan ajuste finales, se sube documento final y se agrega video sustentacion
</commit_message>
<xml_diff>
--- a/TIA 3/20251-et0179-TIA3-equipo-A-informe.docx
+++ b/TIA 3/20251-et0179-TIA3-equipo-A-informe.docx
@@ -3251,12 +3251,12 @@
           <wp:inline distB="114300" distT="114300" distL="114300" distR="114300">
             <wp:extent cx="6300795" cy="4394200"/>
             <wp:effectExtent b="0" l="0" r="0" t="0"/>
-            <wp:docPr id="20" name="image22.png"/>
+            <wp:docPr id="15" name="image15.png"/>
             <a:graphic>
               <a:graphicData uri="http://schemas.openxmlformats.org/drawingml/2006/picture">
                 <pic:pic>
                   <pic:nvPicPr>
-                    <pic:cNvPr id="0" name="image22.png"/>
+                    <pic:cNvPr id="0" name="image15.png"/>
                     <pic:cNvPicPr preferRelativeResize="0"/>
                   </pic:nvPicPr>
                   <pic:blipFill>
@@ -3469,12 +3469,12 @@
           <wp:inline distB="114300" distT="114300" distL="114300" distR="114300">
             <wp:extent cx="6300795" cy="4889500"/>
             <wp:effectExtent b="0" l="0" r="0" t="0"/>
-            <wp:docPr id="10" name="image10.png"/>
+            <wp:docPr id="9" name="image8.png"/>
             <a:graphic>
               <a:graphicData uri="http://schemas.openxmlformats.org/drawingml/2006/picture">
                 <pic:pic>
                   <pic:nvPicPr>
-                    <pic:cNvPr id="0" name="image10.png"/>
+                    <pic:cNvPr id="0" name="image8.png"/>
                     <pic:cNvPicPr preferRelativeResize="0"/>
                   </pic:nvPicPr>
                   <pic:blipFill>
@@ -3596,14 +3596,14 @@
         </w:rPr>
         <w:drawing>
           <wp:inline distB="114300" distT="114300" distL="114300" distR="114300">
-            <wp:extent cx="6300795" cy="3327400"/>
+            <wp:extent cx="6300795" cy="3314700"/>
             <wp:effectExtent b="0" l="0" r="0" t="0"/>
-            <wp:docPr id="5" name="image3.png"/>
+            <wp:docPr id="22" name="image18.png"/>
             <a:graphic>
               <a:graphicData uri="http://schemas.openxmlformats.org/drawingml/2006/picture">
                 <pic:pic>
                   <pic:nvPicPr>
-                    <pic:cNvPr id="0" name="image3.png"/>
+                    <pic:cNvPr id="0" name="image18.png"/>
                     <pic:cNvPicPr preferRelativeResize="0"/>
                   </pic:nvPicPr>
                   <pic:blipFill>
@@ -3616,7 +3616,7 @@
                   <pic:spPr>
                     <a:xfrm>
                       <a:off x="0" y="0"/>
-                      <a:ext cx="6300795" cy="3327400"/>
+                      <a:ext cx="6300795" cy="3314700"/>
                     </a:xfrm>
                     <a:prstGeom prst="rect"/>
                     <a:ln/>
@@ -3697,14 +3697,14 @@
         </w:rPr>
         <w:drawing>
           <wp:inline distB="114300" distT="114300" distL="114300" distR="114300">
-            <wp:extent cx="6300795" cy="3302000"/>
+            <wp:extent cx="6300795" cy="3187700"/>
             <wp:effectExtent b="0" l="0" r="0" t="0"/>
-            <wp:docPr id="15" name="image11.png"/>
+            <wp:docPr id="20" name="image13.png"/>
             <a:graphic>
               <a:graphicData uri="http://schemas.openxmlformats.org/drawingml/2006/picture">
                 <pic:pic>
                   <pic:nvPicPr>
-                    <pic:cNvPr id="0" name="image11.png"/>
+                    <pic:cNvPr id="0" name="image13.png"/>
                     <pic:cNvPicPr preferRelativeResize="0"/>
                   </pic:nvPicPr>
                   <pic:blipFill>
@@ -3717,7 +3717,7 @@
                   <pic:spPr>
                     <a:xfrm>
                       <a:off x="0" y="0"/>
-                      <a:ext cx="6300795" cy="3302000"/>
+                      <a:ext cx="6300795" cy="3187700"/>
                     </a:xfrm>
                     <a:prstGeom prst="rect"/>
                     <a:ln/>
@@ -3885,12 +3885,12 @@
           <wp:inline distB="114300" distT="114300" distL="114300" distR="114300">
             <wp:extent cx="4643108" cy="4769356"/>
             <wp:effectExtent b="0" l="0" r="0" t="0"/>
-            <wp:docPr id="22" name="image17.png"/>
+            <wp:docPr id="18" name="image10.png"/>
             <a:graphic>
               <a:graphicData uri="http://schemas.openxmlformats.org/drawingml/2006/picture">
                 <pic:pic>
                   <pic:nvPicPr>
-                    <pic:cNvPr id="0" name="image17.png"/>
+                    <pic:cNvPr id="0" name="image10.png"/>
                     <pic:cNvPicPr preferRelativeResize="0"/>
                   </pic:nvPicPr>
                   <pic:blipFill>
@@ -3959,12 +3959,12 @@
           <wp:inline distB="114300" distT="114300" distL="114300" distR="114300">
             <wp:extent cx="6300795" cy="6400800"/>
             <wp:effectExtent b="0" l="0" r="0" t="0"/>
-            <wp:docPr id="4" name="image4.png"/>
+            <wp:docPr id="4" name="image12.png"/>
             <a:graphic>
               <a:graphicData uri="http://schemas.openxmlformats.org/drawingml/2006/picture">
                 <pic:pic>
                   <pic:nvPicPr>
-                    <pic:cNvPr id="0" name="image4.png"/>
+                    <pic:cNvPr id="0" name="image12.png"/>
                     <pic:cNvPicPr preferRelativeResize="0"/>
                   </pic:nvPicPr>
                   <pic:blipFill>
@@ -4266,12 +4266,12 @@
           <wp:inline distB="114300" distT="114300" distL="114300" distR="114300">
             <wp:extent cx="6300795" cy="3416300"/>
             <wp:effectExtent b="0" l="0" r="0" t="0"/>
-            <wp:docPr id="23" name="image15.png"/>
+            <wp:docPr id="19" name="image16.png"/>
             <a:graphic>
               <a:graphicData uri="http://schemas.openxmlformats.org/drawingml/2006/picture">
                 <pic:pic>
                   <pic:nvPicPr>
-                    <pic:cNvPr id="0" name="image15.png"/>
+                    <pic:cNvPr id="0" name="image16.png"/>
                     <pic:cNvPicPr preferRelativeResize="0"/>
                   </pic:nvPicPr>
                   <pic:blipFill>
@@ -4365,12 +4365,12 @@
           <wp:inline distB="114300" distT="114300" distL="114300" distR="114300">
             <wp:extent cx="6300795" cy="3403600"/>
             <wp:effectExtent b="0" l="0" r="0" t="0"/>
-            <wp:docPr id="11" name="image12.png"/>
+            <wp:docPr id="10" name="image14.png"/>
             <a:graphic>
               <a:graphicData uri="http://schemas.openxmlformats.org/drawingml/2006/picture">
                 <pic:pic>
                   <pic:nvPicPr>
-                    <pic:cNvPr id="0" name="image12.png"/>
+                    <pic:cNvPr id="0" name="image14.png"/>
                     <pic:cNvPicPr preferRelativeResize="0"/>
                   </pic:nvPicPr>
                   <pic:blipFill>
@@ -4576,12 +4576,12 @@
           <wp:inline distB="114300" distT="114300" distL="114300" distR="114300">
             <wp:extent cx="4867275" cy="3429000"/>
             <wp:effectExtent b="0" l="0" r="0" t="0"/>
-            <wp:docPr id="9" name="image23.png"/>
+            <wp:docPr id="8" name="image5.png"/>
             <a:graphic>
               <a:graphicData uri="http://schemas.openxmlformats.org/drawingml/2006/picture">
                 <pic:pic>
                   <pic:nvPicPr>
-                    <pic:cNvPr id="0" name="image23.png"/>
+                    <pic:cNvPr id="0" name="image5.png"/>
                     <pic:cNvPicPr preferRelativeResize="0"/>
                   </pic:nvPicPr>
                   <pic:blipFill>
@@ -4706,12 +4706,12 @@
           <wp:inline distB="114300" distT="114300" distL="114300" distR="114300">
             <wp:extent cx="6300795" cy="3225800"/>
             <wp:effectExtent b="0" l="0" r="0" t="0"/>
-            <wp:docPr id="13" name="image7.png"/>
+            <wp:docPr id="11" name="image2.png"/>
             <a:graphic>
               <a:graphicData uri="http://schemas.openxmlformats.org/drawingml/2006/picture">
                 <pic:pic>
                   <pic:nvPicPr>
-                    <pic:cNvPr id="0" name="image7.png"/>
+                    <pic:cNvPr id="0" name="image2.png"/>
                     <pic:cNvPicPr preferRelativeResize="0"/>
                   </pic:nvPicPr>
                   <pic:blipFill>
@@ -4949,12 +4949,12 @@
           <wp:inline distB="114300" distT="114300" distL="114300" distR="114300">
             <wp:extent cx="6300795" cy="660400"/>
             <wp:effectExtent b="0" l="0" r="0" t="0"/>
-            <wp:docPr id="21" name="image14.png"/>
+            <wp:docPr id="17" name="image9.png"/>
             <a:graphic>
               <a:graphicData uri="http://schemas.openxmlformats.org/drawingml/2006/picture">
                 <pic:pic>
                   <pic:nvPicPr>
-                    <pic:cNvPr id="0" name="image14.png"/>
+                    <pic:cNvPr id="0" name="image9.png"/>
                     <pic:cNvPicPr preferRelativeResize="0"/>
                   </pic:nvPicPr>
                   <pic:blipFill>
@@ -5025,12 +5025,12 @@
           <wp:inline distB="114300" distT="114300" distL="114300" distR="114300">
             <wp:extent cx="6305550" cy="834638"/>
             <wp:effectExtent b="0" l="0" r="0" t="0"/>
-            <wp:docPr id="8" name="image9.png"/>
+            <wp:docPr id="7" name="image7.png"/>
             <a:graphic>
               <a:graphicData uri="http://schemas.openxmlformats.org/drawingml/2006/picture">
                 <pic:pic>
                   <pic:nvPicPr>
-                    <pic:cNvPr id="0" name="image9.png"/>
+                    <pic:cNvPr id="0" name="image7.png"/>
                     <pic:cNvPicPr preferRelativeResize="0"/>
                   </pic:nvPicPr>
                   <pic:blipFill>
@@ -5198,14 +5198,14 @@
         </w:rPr>
         <w:drawing>
           <wp:inline distB="114300" distT="114300" distL="114300" distR="114300">
-            <wp:extent cx="6300795" cy="3136900"/>
+            <wp:extent cx="6300795" cy="3175000"/>
             <wp:effectExtent b="0" l="0" r="0" t="0"/>
-            <wp:docPr id="2" name="image8.png"/>
+            <wp:docPr id="5" name="image4.png"/>
             <a:graphic>
               <a:graphicData uri="http://schemas.openxmlformats.org/drawingml/2006/picture">
                 <pic:pic>
                   <pic:nvPicPr>
-                    <pic:cNvPr id="0" name="image8.png"/>
+                    <pic:cNvPr id="0" name="image4.png"/>
                     <pic:cNvPicPr preferRelativeResize="0"/>
                   </pic:nvPicPr>
                   <pic:blipFill>
@@ -5218,7 +5218,7 @@
                   <pic:spPr>
                     <a:xfrm>
                       <a:off x="0" y="0"/>
-                      <a:ext cx="6300795" cy="3136900"/>
+                      <a:ext cx="6300795" cy="3175000"/>
                     </a:xfrm>
                     <a:prstGeom prst="rect"/>
                     <a:ln/>
@@ -5355,14 +5355,14 @@
         </w:rPr>
         <w:drawing>
           <wp:inline distB="114300" distT="114300" distL="114300" distR="114300">
-            <wp:extent cx="6300795" cy="3149600"/>
+            <wp:extent cx="6300795" cy="2794000"/>
             <wp:effectExtent b="0" l="0" r="0" t="0"/>
-            <wp:docPr id="3" name="image1.png"/>
+            <wp:docPr id="13" name="image6.png"/>
             <a:graphic>
               <a:graphicData uri="http://schemas.openxmlformats.org/drawingml/2006/picture">
                 <pic:pic>
                   <pic:nvPicPr>
-                    <pic:cNvPr id="0" name="image1.png"/>
+                    <pic:cNvPr id="0" name="image6.png"/>
                     <pic:cNvPicPr preferRelativeResize="0"/>
                   </pic:nvPicPr>
                   <pic:blipFill>
@@ -5375,7 +5375,7 @@
                   <pic:spPr>
                     <a:xfrm>
                       <a:off x="0" y="0"/>
-                      <a:ext cx="6300795" cy="3149600"/>
+                      <a:ext cx="6300795" cy="2794000"/>
                     </a:xfrm>
                     <a:prstGeom prst="rect"/>
                     <a:ln/>
@@ -5426,14 +5426,14 @@
         </w:rPr>
         <w:drawing>
           <wp:inline distB="114300" distT="114300" distL="114300" distR="114300">
-            <wp:extent cx="6300795" cy="3111500"/>
+            <wp:extent cx="6300795" cy="2755900"/>
             <wp:effectExtent b="0" l="0" r="0" t="0"/>
-            <wp:docPr id="7" name="image6.png"/>
+            <wp:docPr id="12" name="image17.png"/>
             <a:graphic>
               <a:graphicData uri="http://schemas.openxmlformats.org/drawingml/2006/picture">
                 <pic:pic>
                   <pic:nvPicPr>
-                    <pic:cNvPr id="0" name="image6.png"/>
+                    <pic:cNvPr id="0" name="image17.png"/>
                     <pic:cNvPicPr preferRelativeResize="0"/>
                   </pic:nvPicPr>
                   <pic:blipFill>
@@ -5446,7 +5446,7 @@
                   <pic:spPr>
                     <a:xfrm>
                       <a:off x="0" y="0"/>
-                      <a:ext cx="6300795" cy="3111500"/>
+                      <a:ext cx="6300795" cy="2755900"/>
                     </a:xfrm>
                     <a:prstGeom prst="rect"/>
                     <a:ln/>
@@ -5530,14 +5530,14 @@
         </w:rPr>
         <w:drawing>
           <wp:inline distB="114300" distT="114300" distL="114300" distR="114300">
-            <wp:extent cx="6300795" cy="3124200"/>
+            <wp:extent cx="6300795" cy="2755900"/>
             <wp:effectExtent b="0" l="0" r="0" t="0"/>
-            <wp:docPr id="18" name="image18.png"/>
+            <wp:docPr id="3" name="image1.png"/>
             <a:graphic>
               <a:graphicData uri="http://schemas.openxmlformats.org/drawingml/2006/picture">
                 <pic:pic>
                   <pic:nvPicPr>
-                    <pic:cNvPr id="0" name="image18.png"/>
+                    <pic:cNvPr id="0" name="image1.png"/>
                     <pic:cNvPicPr preferRelativeResize="0"/>
                   </pic:nvPicPr>
                   <pic:blipFill>
@@ -5550,7 +5550,7 @@
                   <pic:spPr>
                     <a:xfrm>
                       <a:off x="0" y="0"/>
-                      <a:ext cx="6300795" cy="3124200"/>
+                      <a:ext cx="6300795" cy="2755900"/>
                     </a:xfrm>
                     <a:prstGeom prst="rect"/>
                     <a:ln/>
@@ -5597,85 +5597,18 @@
         </w:rPr>
         <w:drawing>
           <wp:inline distB="114300" distT="114300" distL="114300" distR="114300">
-            <wp:extent cx="6300795" cy="2781300"/>
+            <wp:extent cx="6300795" cy="2730500"/>
             <wp:effectExtent b="0" l="0" r="0" t="0"/>
-            <wp:docPr id="14" name="image13.png"/>
+            <wp:docPr id="14" name="image3.png"/>
             <a:graphic>
               <a:graphicData uri="http://schemas.openxmlformats.org/drawingml/2006/picture">
                 <pic:pic>
                   <pic:nvPicPr>
-                    <pic:cNvPr id="0" name="image13.png"/>
+                    <pic:cNvPr id="0" name="image3.png"/>
                     <pic:cNvPicPr preferRelativeResize="0"/>
                   </pic:nvPicPr>
                   <pic:blipFill>
                     <a:blip r:embed="rId23"/>
-                    <a:srcRect b="0" l="0" r="0" t="0"/>
-                    <a:stretch>
-                      <a:fillRect/>
-                    </a:stretch>
-                  </pic:blipFill>
-                  <pic:spPr>
-                    <a:xfrm>
-                      <a:off x="0" y="0"/>
-                      <a:ext cx="6300795" cy="2781300"/>
-                    </a:xfrm>
-                    <a:prstGeom prst="rect"/>
-                    <a:ln/>
-                  </pic:spPr>
-                </pic:pic>
-              </a:graphicData>
-            </a:graphic>
-          </wp:inline>
-        </w:drawing>
-      </w:r>
-      <w:r>
-        <w:rPr>
-          <w:rtl w:val="0"/>
-        </w:rPr>
-      </w:r>
-    </w:p>
-    <w:p>
-      <w:pPr>
-        <w:rPr>
-          <w:b w:val="1"/>
-          <w:sz w:val="24"/>
-          <w:szCs w:val="24"/>
-        </w:rPr>
-      </w:pPr>
-      <w:r>
-        <w:rPr>
-          <w:rtl w:val="0"/>
-        </w:rPr>
-      </w:r>
-    </w:p>
-    <w:p>
-      <w:pPr>
-        <w:rPr>
-          <w:b w:val="1"/>
-          <w:sz w:val="24"/>
-          <w:szCs w:val="24"/>
-        </w:rPr>
-      </w:pPr>
-      <w:r>
-        <w:rPr>
-          <w:b w:val="1"/>
-          <w:sz w:val="24"/>
-          <w:szCs w:val="24"/>
-        </w:rPr>
-        <w:drawing>
-          <wp:inline distB="114300" distT="114300" distL="114300" distR="114300">
-            <wp:extent cx="6300795" cy="2730500"/>
-            <wp:effectExtent b="0" l="0" r="0" t="0"/>
-            <wp:docPr id="19" name="image2.png"/>
-            <a:graphic>
-              <a:graphicData uri="http://schemas.openxmlformats.org/drawingml/2006/picture">
-                <pic:pic>
-                  <pic:nvPicPr>
-                    <pic:cNvPr id="0" name="image2.png"/>
-                    <pic:cNvPicPr preferRelativeResize="0"/>
-                  </pic:nvPicPr>
-                  <pic:blipFill>
-                    <a:blip r:embed="rId24"/>
                     <a:srcRect b="0" l="0" r="0" t="0"/>
                     <a:stretch>
                       <a:fillRect/>
@@ -5711,20 +5644,177 @@
       </w:pPr>
       <w:r>
         <w:rPr>
+          <w:rtl w:val="0"/>
+        </w:rPr>
+      </w:r>
+    </w:p>
+    <w:p>
+      <w:pPr>
+        <w:rPr>
           <w:b w:val="1"/>
           <w:sz w:val="24"/>
           <w:szCs w:val="24"/>
         </w:rPr>
+      </w:pPr>
+      <w:r>
+        <w:rPr>
+          <w:rtl w:val="0"/>
+        </w:rPr>
+      </w:r>
+    </w:p>
+    <w:p>
+      <w:pPr>
+        <w:rPr>
+          <w:b w:val="1"/>
+          <w:sz w:val="24"/>
+          <w:szCs w:val="24"/>
+        </w:rPr>
+      </w:pPr>
+      <w:r>
+        <w:rPr>
+          <w:b w:val="1"/>
+          <w:sz w:val="24"/>
+          <w:szCs w:val="24"/>
+        </w:rPr>
         <w:drawing>
           <wp:inline distB="114300" distT="114300" distL="114300" distR="114300">
-            <wp:extent cx="6300795" cy="1600200"/>
+            <wp:extent cx="6300795" cy="1866900"/>
             <wp:effectExtent b="0" l="0" r="0" t="0"/>
-            <wp:docPr id="12" name="image16.png"/>
+            <wp:docPr id="21" name="image20.png"/>
             <a:graphic>
               <a:graphicData uri="http://schemas.openxmlformats.org/drawingml/2006/picture">
                 <pic:pic>
                   <pic:nvPicPr>
-                    <pic:cNvPr id="0" name="image16.png"/>
+                    <pic:cNvPr id="0" name="image20.png"/>
+                    <pic:cNvPicPr preferRelativeResize="0"/>
+                  </pic:nvPicPr>
+                  <pic:blipFill>
+                    <a:blip r:embed="rId24"/>
+                    <a:srcRect b="0" l="0" r="0" t="0"/>
+                    <a:stretch>
+                      <a:fillRect/>
+                    </a:stretch>
+                  </pic:blipFill>
+                  <pic:spPr>
+                    <a:xfrm>
+                      <a:off x="0" y="0"/>
+                      <a:ext cx="6300795" cy="1866900"/>
+                    </a:xfrm>
+                    <a:prstGeom prst="rect"/>
+                    <a:ln/>
+                  </pic:spPr>
+                </pic:pic>
+              </a:graphicData>
+            </a:graphic>
+          </wp:inline>
+        </w:drawing>
+      </w:r>
+      <w:r>
+        <w:rPr>
+          <w:rtl w:val="0"/>
+        </w:rPr>
+      </w:r>
+    </w:p>
+    <w:p>
+      <w:pPr>
+        <w:ind w:left="0" w:firstLine="0"/>
+        <w:rPr>
+          <w:i w:val="1"/>
+          <w:color w:val="0b5394"/>
+          <w:sz w:val="20"/>
+          <w:szCs w:val="20"/>
+        </w:rPr>
+      </w:pPr>
+      <w:r>
+        <w:rPr>
+          <w:rtl w:val="0"/>
+        </w:rPr>
+        <w:t xml:space="preserve">Se realiza una modificación usando el método PUT, la cual según el id del tipo de proyecto realizará los cambios según los campos en el formulario. A su vez validará si existe o no un proyecto.</w:t>
+      </w:r>
+      <w:r>
+        <w:rPr>
+          <w:rtl w:val="0"/>
+        </w:rPr>
+      </w:r>
+    </w:p>
+    <w:p>
+      <w:pPr>
+        <w:rPr>
+          <w:b w:val="1"/>
+          <w:color w:val="000000"/>
+        </w:rPr>
+      </w:pPr>
+      <w:r>
+        <w:br w:type="page"/>
+      </w:r>
+      <w:r>
+        <w:rPr>
+          <w:rtl w:val="0"/>
+        </w:rPr>
+      </w:r>
+    </w:p>
+    <w:p>
+      <w:pPr>
+        <w:spacing w:after="0" w:line="240" w:lineRule="auto"/>
+        <w:jc w:val="both"/>
+        <w:rPr>
+          <w:b w:val="1"/>
+          <w:sz w:val="24"/>
+          <w:szCs w:val="24"/>
+        </w:rPr>
+      </w:pPr>
+      <w:r>
+        <w:rPr>
+          <w:b w:val="1"/>
+          <w:sz w:val="24"/>
+          <w:szCs w:val="24"/>
+          <w:rtl w:val="0"/>
+        </w:rPr>
+        <w:t xml:space="preserve">10.- Eliminación de un registro (DELETE/DELETE)</w:t>
+      </w:r>
+    </w:p>
+    <w:p>
+      <w:pPr>
+        <w:spacing w:after="0" w:line="240" w:lineRule="auto"/>
+        <w:jc w:val="both"/>
+        <w:rPr>
+          <w:b w:val="1"/>
+          <w:sz w:val="24"/>
+          <w:szCs w:val="24"/>
+        </w:rPr>
+      </w:pPr>
+      <w:r>
+        <w:rPr>
+          <w:rtl w:val="0"/>
+        </w:rPr>
+      </w:r>
+    </w:p>
+    <w:p>
+      <w:pPr>
+        <w:spacing w:after="0" w:line="240" w:lineRule="auto"/>
+        <w:jc w:val="both"/>
+        <w:rPr>
+          <w:b w:val="1"/>
+          <w:sz w:val="24"/>
+          <w:szCs w:val="24"/>
+        </w:rPr>
+      </w:pPr>
+      <w:r>
+        <w:rPr>
+          <w:b w:val="1"/>
+          <w:sz w:val="24"/>
+          <w:szCs w:val="24"/>
+        </w:rPr>
+        <w:drawing>
+          <wp:inline distB="114300" distT="114300" distL="114300" distR="114300">
+            <wp:extent cx="6300795" cy="2654300"/>
+            <wp:effectExtent b="0" l="0" r="0" t="0"/>
+            <wp:docPr id="2" name="image22.png"/>
+            <a:graphic>
+              <a:graphicData uri="http://schemas.openxmlformats.org/drawingml/2006/picture">
+                <pic:pic>
+                  <pic:nvPicPr>
+                    <pic:cNvPr id="0" name="image22.png"/>
                     <pic:cNvPicPr preferRelativeResize="0"/>
                   </pic:nvPicPr>
                   <pic:blipFill>
@@ -5737,7 +5827,7 @@
                   <pic:spPr>
                     <a:xfrm>
                       <a:off x="0" y="0"/>
-                      <a:ext cx="6300795" cy="1600200"/>
+                      <a:ext cx="6300795" cy="2654300"/>
                     </a:xfrm>
                     <a:prstGeom prst="rect"/>
                     <a:ln/>
@@ -5756,44 +5846,6 @@
     </w:p>
     <w:p>
       <w:pPr>
-        <w:ind w:left="0" w:firstLine="0"/>
-        <w:rPr>
-          <w:i w:val="1"/>
-          <w:color w:val="0b5394"/>
-          <w:sz w:val="20"/>
-          <w:szCs w:val="20"/>
-        </w:rPr>
-      </w:pPr>
-      <w:r>
-        <w:rPr>
-          <w:rtl w:val="0"/>
-        </w:rPr>
-        <w:t xml:space="preserve">Se realiza una modificación usando el método PUT, la cual según el id del tipo de proyecto realizará los cambios según los campos en el formulario. A su vez validará si existe o no un proyecto.</w:t>
-      </w:r>
-      <w:r>
-        <w:rPr>
-          <w:rtl w:val="0"/>
-        </w:rPr>
-      </w:r>
-    </w:p>
-    <w:p>
-      <w:pPr>
-        <w:rPr>
-          <w:b w:val="1"/>
-          <w:color w:val="000000"/>
-        </w:rPr>
-      </w:pPr>
-      <w:r>
-        <w:br w:type="page"/>
-      </w:r>
-      <w:r>
-        <w:rPr>
-          <w:rtl w:val="0"/>
-        </w:rPr>
-      </w:r>
-    </w:p>
-    <w:p>
-      <w:pPr>
         <w:spacing w:after="0" w:line="240" w:lineRule="auto"/>
         <w:jc w:val="both"/>
         <w:rPr>
@@ -5807,53 +5859,17 @@
           <w:b w:val="1"/>
           <w:sz w:val="24"/>
           <w:szCs w:val="24"/>
-          <w:rtl w:val="0"/>
-        </w:rPr>
-        <w:t xml:space="preserve">10.- Eliminación de un registro (DELETE/DELETE)</w:t>
-      </w:r>
-    </w:p>
-    <w:p>
-      <w:pPr>
-        <w:spacing w:after="0" w:line="240" w:lineRule="auto"/>
-        <w:jc w:val="both"/>
-        <w:rPr>
-          <w:b w:val="1"/>
-          <w:sz w:val="24"/>
-          <w:szCs w:val="24"/>
-        </w:rPr>
-      </w:pPr>
-      <w:r>
-        <w:rPr>
-          <w:rtl w:val="0"/>
-        </w:rPr>
-      </w:r>
-    </w:p>
-    <w:p>
-      <w:pPr>
-        <w:spacing w:after="0" w:line="240" w:lineRule="auto"/>
-        <w:jc w:val="both"/>
-        <w:rPr>
-          <w:b w:val="1"/>
-          <w:sz w:val="24"/>
-          <w:szCs w:val="24"/>
-        </w:rPr>
-      </w:pPr>
-      <w:r>
-        <w:rPr>
-          <w:b w:val="1"/>
-          <w:sz w:val="24"/>
-          <w:szCs w:val="24"/>
         </w:rPr>
         <w:drawing>
           <wp:inline distB="114300" distT="114300" distL="114300" distR="114300">
-            <wp:extent cx="6300795" cy="3810000"/>
+            <wp:extent cx="6300795" cy="2768600"/>
             <wp:effectExtent b="0" l="0" r="0" t="0"/>
-            <wp:docPr id="16" name="image20.png"/>
+            <wp:docPr id="16" name="image19.png"/>
             <a:graphic>
               <a:graphicData uri="http://schemas.openxmlformats.org/drawingml/2006/picture">
                 <pic:pic>
                   <pic:nvPicPr>
-                    <pic:cNvPr id="0" name="image20.png"/>
+                    <pic:cNvPr id="0" name="image19.png"/>
                     <pic:cNvPicPr preferRelativeResize="0"/>
                   </pic:nvPicPr>
                   <pic:blipFill>
@@ -5866,7 +5882,7 @@
                   <pic:spPr>
                     <a:xfrm>
                       <a:off x="0" y="0"/>
-                      <a:ext cx="6300795" cy="3810000"/>
+                      <a:ext cx="6300795" cy="2768600"/>
                     </a:xfrm>
                     <a:prstGeom prst="rect"/>
                     <a:ln/>
@@ -5885,6 +5901,25 @@
     </w:p>
     <w:p>
       <w:pPr>
+        <w:rPr>
+          <w:b w:val="1"/>
+          <w:color w:val="000000"/>
+        </w:rPr>
+      </w:pPr>
+      <w:r>
+        <w:rPr>
+          <w:rtl w:val="0"/>
+        </w:rPr>
+        <w:t xml:space="preserve">Se realiza una modificación usando el método DELETE, la cual según el id del tipo de proyecto eliminará el registro de la base de datos. A su vez validará si existe o no un proyecto con el id.</w:t>
+      </w:r>
+      <w:r>
+        <w:rPr>
+          <w:rtl w:val="0"/>
+        </w:rPr>
+      </w:r>
+    </w:p>
+    <w:p>
+      <w:pPr>
         <w:spacing w:after="0" w:line="240" w:lineRule="auto"/>
         <w:jc w:val="both"/>
         <w:rPr>
@@ -5898,10 +5933,30 @@
           <w:b w:val="1"/>
           <w:sz w:val="24"/>
           <w:szCs w:val="24"/>
+          <w:rtl w:val="0"/>
+        </w:rPr>
+        <w:t xml:space="preserve">11.- Consulta de registros (GET/SELECT)</w:t>
+      </w:r>
+    </w:p>
+    <w:p>
+      <w:pPr>
+        <w:spacing w:after="0" w:line="240" w:lineRule="auto"/>
+        <w:jc w:val="both"/>
+        <w:rPr>
+          <w:b w:val="1"/>
+          <w:sz w:val="24"/>
+          <w:szCs w:val="24"/>
+        </w:rPr>
+      </w:pPr>
+      <w:r>
+        <w:rPr>
+          <w:b w:val="1"/>
+          <w:sz w:val="24"/>
+          <w:szCs w:val="24"/>
         </w:rPr>
         <w:drawing>
           <wp:inline distB="114300" distT="114300" distL="114300" distR="114300">
-            <wp:extent cx="6300795" cy="2743200"/>
+            <wp:extent cx="6300795" cy="2755900"/>
             <wp:effectExtent b="0" l="0" r="0" t="0"/>
             <wp:docPr id="1" name="image21.png"/>
             <a:graphic>
@@ -5921,7 +5976,7 @@
                   <pic:spPr>
                     <a:xfrm>
                       <a:off x="0" y="0"/>
-                      <a:ext cx="6300795" cy="2743200"/>
+                      <a:ext cx="6300795" cy="2755900"/>
                     </a:xfrm>
                     <a:prstGeom prst="rect"/>
                     <a:ln/>
@@ -5940,25 +5995,6 @@
     </w:p>
     <w:p>
       <w:pPr>
-        <w:rPr>
-          <w:b w:val="1"/>
-          <w:color w:val="000000"/>
-        </w:rPr>
-      </w:pPr>
-      <w:r>
-        <w:rPr>
-          <w:rtl w:val="0"/>
-        </w:rPr>
-        <w:t xml:space="preserve">Se realiza una modificación usando el método DELETE, la cual según el id del tipo de proyecto eliminará el registro de la base de datos. A su vez validará si existe o no un proyecto con el id.</w:t>
-      </w:r>
-      <w:r>
-        <w:rPr>
-          <w:rtl w:val="0"/>
-        </w:rPr>
-      </w:r>
-    </w:p>
-    <w:p>
-      <w:pPr>
         <w:spacing w:after="0" w:line="240" w:lineRule="auto"/>
         <w:jc w:val="both"/>
         <w:rPr>
@@ -5972,96 +6008,21 @@
           <w:b w:val="1"/>
           <w:sz w:val="24"/>
           <w:szCs w:val="24"/>
-          <w:rtl w:val="0"/>
-        </w:rPr>
-        <w:t xml:space="preserve">11.- Consulta de registros (GET/SELECT)</w:t>
-      </w:r>
-    </w:p>
-    <w:p>
-      <w:pPr>
-        <w:spacing w:after="0" w:line="240" w:lineRule="auto"/>
-        <w:jc w:val="both"/>
-        <w:rPr>
-          <w:b w:val="1"/>
-          <w:sz w:val="24"/>
-          <w:szCs w:val="24"/>
-        </w:rPr>
-      </w:pPr>
-      <w:r>
-        <w:rPr>
-          <w:b w:val="1"/>
-          <w:sz w:val="24"/>
-          <w:szCs w:val="24"/>
         </w:rPr>
         <w:drawing>
           <wp:inline distB="114300" distT="114300" distL="114300" distR="114300">
-            <wp:extent cx="6300795" cy="3124200"/>
+            <wp:extent cx="6300795" cy="3314700"/>
             <wp:effectExtent b="0" l="0" r="0" t="0"/>
-            <wp:docPr id="17" name="image5.png"/>
+            <wp:docPr id="6" name="image11.png"/>
             <a:graphic>
               <a:graphicData uri="http://schemas.openxmlformats.org/drawingml/2006/picture">
                 <pic:pic>
                   <pic:nvPicPr>
-                    <pic:cNvPr id="0" name="image5.png"/>
+                    <pic:cNvPr id="0" name="image11.png"/>
                     <pic:cNvPicPr preferRelativeResize="0"/>
                   </pic:nvPicPr>
                   <pic:blipFill>
                     <a:blip r:embed="rId28"/>
-                    <a:srcRect b="0" l="0" r="0" t="0"/>
-                    <a:stretch>
-                      <a:fillRect/>
-                    </a:stretch>
-                  </pic:blipFill>
-                  <pic:spPr>
-                    <a:xfrm>
-                      <a:off x="0" y="0"/>
-                      <a:ext cx="6300795" cy="3124200"/>
-                    </a:xfrm>
-                    <a:prstGeom prst="rect"/>
-                    <a:ln/>
-                  </pic:spPr>
-                </pic:pic>
-              </a:graphicData>
-            </a:graphic>
-          </wp:inline>
-        </w:drawing>
-      </w:r>
-      <w:r>
-        <w:rPr>
-          <w:rtl w:val="0"/>
-        </w:rPr>
-      </w:r>
-    </w:p>
-    <w:p>
-      <w:pPr>
-        <w:spacing w:after="0" w:line="240" w:lineRule="auto"/>
-        <w:jc w:val="both"/>
-        <w:rPr>
-          <w:b w:val="1"/>
-          <w:sz w:val="24"/>
-          <w:szCs w:val="24"/>
-        </w:rPr>
-      </w:pPr>
-      <w:r>
-        <w:rPr>
-          <w:b w:val="1"/>
-          <w:sz w:val="24"/>
-          <w:szCs w:val="24"/>
-        </w:rPr>
-        <w:drawing>
-          <wp:inline distB="114300" distT="114300" distL="114300" distR="114300">
-            <wp:extent cx="6300795" cy="3314700"/>
-            <wp:effectExtent b="0" l="0" r="0" t="0"/>
-            <wp:docPr id="6" name="image19.png"/>
-            <a:graphic>
-              <a:graphicData uri="http://schemas.openxmlformats.org/drawingml/2006/picture">
-                <pic:pic>
-                  <pic:nvPicPr>
-                    <pic:cNvPr id="0" name="image19.png"/>
-                    <pic:cNvPicPr preferRelativeResize="0"/>
-                  </pic:nvPicPr>
-                  <pic:blipFill>
-                    <a:blip r:embed="rId29"/>
                     <a:srcRect b="0" l="0" r="0" t="0"/>
                     <a:stretch>
                       <a:fillRect/>
@@ -6231,7 +6192,7 @@
         <w:rPr>
           <w:rtl w:val="0"/>
         </w:rPr>
-        <w:t xml:space="preserve">: El trabajo se postergó mucho por algún motivo después de haber hablado hacer las cosas con tiempo y más organizados, aún así creo que nos separamos mejor las tareas pero falta mucho por mejorar.</w:t>
+        <w:t xml:space="preserve">: El trabajo se postergó mucho por algún motivo después de haber hablado hacer las cosas con tiempo y más organizados, aún así creo que nos separamos mejor las tareas pero falta mucho por mejorar. Honestamente no estoy muy de acuerdo con el flujo que tenemos de trabajo los trabajos quedan para lo último a pesar de haber tenido dos semanas, volvió a ocurrir lo mismo que con la TIA2, pero puedo destacar que en esta ocasión los trabajos fueron mejor repartidos y creo que la participación de cada uno fue mejor respecto a la TIA anterior, ya otra cosa es el tema los tiempo, pero bueno hablando respecto al proyecto me gusta mucho usar node para el servidor, es una tecnología que vengo aprendiendo desde hace mucho tiempo y respecto a otras de backend es la que más he usado, me parece para cosas básicas sencilla y rápida, pero si tenemos que escalar a un proyecto más grande seguramente vaya a preferir frameworks como laravel, en este proyecto siento que refuerzo mis conocimientos previos que tenía de estas tecnologías pero de cierta manera me siento limitado al no participar en cada parte del proyecto que es algo que me gustaría mucho, a lo mejor tener 5 integrantes son exagerados para este tipo de mini proyectos. Ya por último este tipo de tecnologías estaría genial complementarlo con React para aprender el stack PERN y es algo que te da mucha competencia en el mercado, es bastante importante aprender estas tecnologías porque son el día a día del software de hoy.</w:t>
       </w:r>
     </w:p>
     <w:p>
@@ -6249,7 +6210,190 @@
         <w:rPr>
           <w:rtl w:val="0"/>
         </w:rPr>
-        <w:t xml:space="preserve">: En comparación al trabajo anterior esta vez nos pusimos dividir las tareas más equitativamente. pero aún nos falta más compromiso y responsabilidad al momento de realizar las entregas, en cuando al aprendizaje fue buena práctica ya que puse en práctica todo lo visto anteriormente en clase.</w:t>
+        <w:t xml:space="preserve">: En comparación al trabajo anterior esta vez nos pusimos dividir las tareas más equitativamente. pero aún nos falta más compromiso y responsabilidad al momento de realizar las entregas, en cuando al aprendizaje fue buena práctica ya que puse en práctica todo lo visto anteriormente en clase, yo por mi parte me dediqué completamente al backend junto a Sebastian y nos repartimos algunas tareas, aunque siento que de alguna forma el proyecto es pequeño para las tareas que había que hacer, con dos personas incluso diría que este tipo de actividades son más sencillas porque no hay que gestionar tantas cosas. Por otro lado me pareció cómodo trabajar con node, porque venía acostumbrado a trabajar con .net y pues hay una gran diferencia entre ambos, pero considero igual que saber de todas las tecnologías es importante sobre todo para sobresalir en el mercado laboral, actividades como esta son muy enriquecedoras pero me parece que se debe gestionar mucho mejor las cosas para que se vuelvan aún más enriquecedoras.</w:t>
+      </w:r>
+    </w:p>
+    <w:p>
+      <w:pPr>
+        <w:rPr/>
+      </w:pPr>
+      <w:r>
+        <w:rPr>
+          <w:b w:val="1"/>
+          <w:rtl w:val="0"/>
+        </w:rPr>
+        <w:t xml:space="preserve">Sebastián Puerta:</w:t>
+      </w:r>
+      <w:r>
+        <w:rPr>
+          <w:rtl w:val="0"/>
+        </w:rPr>
+        <w:t xml:space="preserve">Este trabajo me ayudó a comprender más sobre los frameworks y sobre todo aprender más sobre trabajo en equipo remotamente con git, siento que tal vez tenga que pulir habilidades pero en general el trabajo me ayudó a entender más el mundo de la programación.</w:t>
+      </w:r>
+    </w:p>
+    <w:p>
+      <w:pPr>
+        <w:rPr/>
+      </w:pPr>
+      <w:r>
+        <w:rPr>
+          <w:rtl w:val="0"/>
+        </w:rPr>
+      </w:r>
+    </w:p>
+    <w:p>
+      <w:pPr>
+        <w:rPr/>
+      </w:pPr>
+      <w:r>
+        <w:rPr>
+          <w:rtl w:val="0"/>
+        </w:rPr>
+        <w:t xml:space="preserve">Uno de los aspectos más destacados de esta experiencia fue el contacto directo con frameworks, que son piezas clave en el desarrollo moderno de software. Entender cómo funcionan, cómo se estructuran y cómo pueden facilitar la creación de aplicaciones robustas me permitió ampliar mi perspectiva sobre la programación. Ya no se trata solamente de escribir líneas de código, sino de utilizar herramientas que nos ayuden a optimizar el desarrollo, mantener el orden del proyecto y seguir buenas prácticas.</w:t>
+      </w:r>
+    </w:p>
+    <w:p>
+      <w:pPr>
+        <w:rPr/>
+      </w:pPr>
+      <w:r>
+        <w:rPr>
+          <w:rtl w:val="0"/>
+        </w:rPr>
+      </w:r>
+    </w:p>
+    <w:p>
+      <w:pPr>
+        <w:rPr/>
+      </w:pPr>
+      <w:r>
+        <w:rPr>
+          <w:rtl w:val="0"/>
+        </w:rPr>
+        <w:t xml:space="preserve">Además, el trabajo remoto en equipo fue una parte fundamental del aprendizaje. Usar Git como herramienta de control de versiones y colaboración fue una experiencia enriquecedora. Aprendí a manejar ramas, resolver conflictos, hacer "pull requests" y revisar código de otros compañeros. Este tipo de dinámicas me enseñaron la importancia de la comunicación clara, la organización del trabajo y la responsabilidad individual dentro de un equipo. También me di cuenta de que, aunque trabajar en equipo puede presentar desafíos, como las diferencias en el ritmo de trabajo o en la comprensión de ciertos temas, estos pueden superarse con empatía, disposición al diálogo y una actitud abierta al aprendizaje constante.</w:t>
+      </w:r>
+    </w:p>
+    <w:p>
+      <w:pPr>
+        <w:rPr/>
+      </w:pPr>
+      <w:r>
+        <w:rPr>
+          <w:rtl w:val="0"/>
+        </w:rPr>
+      </w:r>
+    </w:p>
+    <w:p>
+      <w:pPr>
+        <w:rPr/>
+      </w:pPr>
+      <w:r>
+        <w:rPr>
+          <w:rtl w:val="0"/>
+        </w:rPr>
+        <w:t xml:space="preserve">Reconozco que aún tengo áreas que debo seguir puliendo. La programación es un campo en constante evolución, y cada nuevo proyecto representa una oportunidad para seguir creciendo, tanto a nivel técnico como personal. Sin embargo, gracias a este trabajo, siento que he dado un paso importante en el fortalecimiento de mi perfil como desarrollador. Entendí mejor la lógica detrás del uso de frameworks, mejoré mis habilidades con Git y, sobre todo, aprendí lo valioso que es el trabajo en equipo, incluso a distancia.</w:t>
+      </w:r>
+    </w:p>
+    <w:p>
+      <w:pPr>
+        <w:rPr/>
+      </w:pPr>
+      <w:r>
+        <w:rPr>
+          <w:rtl w:val="0"/>
+        </w:rPr>
+      </w:r>
+    </w:p>
+    <w:p>
+      <w:pPr>
+        <w:rPr/>
+      </w:pPr>
+      <w:r>
+        <w:rPr>
+          <w:b w:val="1"/>
+          <w:rtl w:val="0"/>
+        </w:rPr>
+        <w:t xml:space="preserve">Paulina Cardona:</w:t>
+      </w:r>
+      <w:r>
+        <w:rPr>
+          <w:rtl w:val="0"/>
+        </w:rPr>
+        <w:t xml:space="preserve">Realizar este proyecto web fue una experiencia muy valiosa para mí. Me encargué completamente de construir una página HTML con diseño en CSS que presenta el formulario de proyectos de una institución, y me siento satisfecha con el resultado. Desde el inicio, me enfoqué en que la interfaz fuera clara, ordenada y fácil de usar, pensando siempre en quienes la van a utilizar.</w:t>
+      </w:r>
+    </w:p>
+    <w:p>
+      <w:pPr>
+        <w:spacing w:after="240" w:before="240" w:lineRule="auto"/>
+        <w:rPr/>
+      </w:pPr>
+      <w:r>
+        <w:rPr>
+          <w:rtl w:val="0"/>
+        </w:rPr>
+        <w:t xml:space="preserve">Durante el proceso, puse en práctica lo aprendido sobre la estructura de páginas web y la importancia del diseño visual para hacer más atractiva y funcional la experiencia del usuario. Dedicarme tanto al código como al estilo me permitió reforzar mis conocimientos y también aprender a resolver pequeños retos que fueron surgiendo.</w:t>
+      </w:r>
+    </w:p>
+    <w:p>
+      <w:pPr>
+        <w:spacing w:after="240" w:before="240" w:lineRule="auto"/>
+        <w:rPr/>
+      </w:pPr>
+      <w:r>
+        <w:rPr>
+          <w:rtl w:val="0"/>
+        </w:rPr>
+        <w:t xml:space="preserve">Sin duda, este proyecto fue más que solo escribir líneas de código; fue una oportunidad para crear algo útil, aplicar mi creatividad y seguir creciendo en el desarrollo web. Me alegra haberlo llevado a cabo con compromiso y dedicación.</w:t>
+      </w:r>
+    </w:p>
+    <w:p>
+      <w:pPr>
+        <w:rPr/>
+      </w:pPr>
+      <w:r>
+        <w:rPr>
+          <w:rtl w:val="0"/>
+        </w:rPr>
+      </w:r>
+    </w:p>
+    <w:p>
+      <w:pPr>
+        <w:rPr/>
+      </w:pPr>
+      <w:r>
+        <w:rPr>
+          <w:rtl w:val="0"/>
+        </w:rPr>
+      </w:r>
+    </w:p>
+    <w:p>
+      <w:pPr>
+        <w:rPr/>
+      </w:pPr>
+      <w:r>
+        <w:rPr>
+          <w:rtl w:val="0"/>
+        </w:rPr>
+      </w:r>
+    </w:p>
+    <w:p>
+      <w:pPr>
+        <w:rPr/>
+      </w:pPr>
+      <w:r>
+        <w:rPr>
+          <w:rtl w:val="0"/>
+        </w:rPr>
+      </w:r>
+    </w:p>
+    <w:p>
+      <w:pPr>
+        <w:rPr/>
+      </w:pPr>
+      <w:r>
+        <w:rPr>
+          <w:rtl w:val="0"/>
+        </w:rPr>
       </w:r>
     </w:p>
     <w:p>
@@ -8585,6 +8729,141 @@
           </w:tcPr>
           <w:p>
             <w:pPr>
+              <w:spacing w:after="0" w:line="240" w:lineRule="auto"/>
+              <w:jc w:val="center"/>
+              <w:rPr>
+                <w:b w:val="1"/>
+              </w:rPr>
+            </w:pPr>
+            <w:r>
+              <w:rPr>
+                <w:b w:val="1"/>
+                <w:highlight w:val="white"/>
+                <w:rtl w:val="0"/>
+              </w:rPr>
+              <w:t xml:space="preserve">1</w:t>
+            </w:r>
+            <w:r>
+              <w:rPr>
+                <w:rtl w:val="0"/>
+              </w:rPr>
+            </w:r>
+          </w:p>
+        </w:tc>
+        <w:tc>
+          <w:tcPr>
+            <w:tcBorders>
+              <w:top w:color="000000" w:space="0" w:sz="8" w:val="single"/>
+              <w:left w:color="000000" w:space="0" w:sz="8" w:val="single"/>
+              <w:bottom w:color="000000" w:space="0" w:sz="8" w:val="single"/>
+              <w:right w:color="000000" w:space="0" w:sz="8" w:val="single"/>
+            </w:tcBorders>
+            <w:tcMar>
+              <w:top w:w="100.0" w:type="dxa"/>
+              <w:left w:w="100.0" w:type="dxa"/>
+              <w:bottom w:w="100.0" w:type="dxa"/>
+              <w:right w:w="100.0" w:type="dxa"/>
+            </w:tcMar>
+            <w:vAlign w:val="center"/>
+          </w:tcPr>
+          <w:p>
+            <w:pPr>
+              <w:numPr>
+                <w:ilvl w:val="0"/>
+                <w:numId w:val="4"/>
+              </w:numPr>
+              <w:spacing w:after="0" w:line="240" w:lineRule="auto"/>
+              <w:ind w:left="360"/>
+              <w:jc w:val="both"/>
+              <w:rPr>
+                <w:sz w:val="20"/>
+                <w:szCs w:val="20"/>
+              </w:rPr>
+            </w:pPr>
+            <w:r>
+              <w:rPr>
+                <w:sz w:val="20"/>
+                <w:szCs w:val="20"/>
+                <w:rtl w:val="0"/>
+              </w:rPr>
+              <w:t xml:space="preserve">Se presentan todos de manera individual mostrando su cara, diciendo su nombre y describiendo la actividad que van a presentar</w:t>
+            </w:r>
+          </w:p>
+          <w:p>
+            <w:pPr>
+              <w:numPr>
+                <w:ilvl w:val="0"/>
+                <w:numId w:val="4"/>
+              </w:numPr>
+              <w:spacing w:after="0" w:line="240" w:lineRule="auto"/>
+              <w:ind w:left="360"/>
+              <w:jc w:val="both"/>
+              <w:rPr>
+                <w:sz w:val="20"/>
+                <w:szCs w:val="20"/>
+              </w:rPr>
+            </w:pPr>
+            <w:r>
+              <w:rPr>
+                <w:sz w:val="20"/>
+                <w:szCs w:val="20"/>
+                <w:rtl w:val="0"/>
+              </w:rPr>
+              <w:t xml:space="preserve">Se cubre la totalidad de los ítems de la tarea</w:t>
+            </w:r>
+          </w:p>
+        </w:tc>
+        <w:tc>
+          <w:tcPr>
+            <w:tcBorders>
+              <w:top w:color="000000" w:space="0" w:sz="8" w:val="single"/>
+              <w:left w:color="000000" w:space="0" w:sz="8" w:val="single"/>
+              <w:bottom w:color="000000" w:space="0" w:sz="8" w:val="single"/>
+              <w:right w:color="000000" w:space="0" w:sz="8" w:val="single"/>
+            </w:tcBorders>
+            <w:tcMar>
+              <w:top w:w="100.0" w:type="dxa"/>
+              <w:left w:w="100.0" w:type="dxa"/>
+              <w:bottom w:w="100.0" w:type="dxa"/>
+              <w:right w:w="100.0" w:type="dxa"/>
+            </w:tcMar>
+            <w:vAlign w:val="center"/>
+          </w:tcPr>
+          <w:p>
+            <w:pPr>
+              <w:spacing w:after="0" w:line="240" w:lineRule="auto"/>
+              <w:jc w:val="center"/>
+              <w:rPr>
+                <w:b w:val="1"/>
+              </w:rPr>
+            </w:pPr>
+            <w:r>
+              <w:rPr>
+                <w:b w:val="1"/>
+                <w:rtl w:val="0"/>
+              </w:rPr>
+              <w:t xml:space="preserve">10</w:t>
+            </w:r>
+          </w:p>
+        </w:tc>
+        <w:tc>
+          <w:tcPr>
+            <w:tcBorders>
+              <w:top w:color="000000" w:space="0" w:sz="8" w:val="single"/>
+              <w:left w:color="000000" w:space="0" w:sz="8" w:val="single"/>
+              <w:bottom w:color="000000" w:space="0" w:sz="8" w:val="single"/>
+              <w:right w:color="000000" w:space="0" w:sz="8" w:val="single"/>
+            </w:tcBorders>
+            <w:tcMar>
+              <w:top w:w="100.0" w:type="dxa"/>
+              <w:left w:w="100.0" w:type="dxa"/>
+              <w:bottom w:w="100.0" w:type="dxa"/>
+              <w:right w:w="100.0" w:type="dxa"/>
+            </w:tcMar>
+            <w:vAlign w:val="center"/>
+          </w:tcPr>
+          <w:p>
+            <w:pPr>
               <w:keepNext w:val="0"/>
               <w:keepLines w:val="0"/>
               <w:widowControl w:val="1"/>
@@ -8615,270 +8894,6 @@
             </w:pPr>
             <w:r>
               <w:rPr>
-                <w:rFonts w:ascii="Calibri" w:cs="Calibri" w:eastAsia="Calibri" w:hAnsi="Calibri"/>
-                <w:b w:val="1"/>
-                <w:i w:val="0"/>
-                <w:smallCaps w:val="0"/>
-                <w:strike w:val="0"/>
-                <w:color w:val="000000"/>
-                <w:sz w:val="22"/>
-                <w:szCs w:val="22"/>
-                <w:highlight w:val="white"/>
-                <w:u w:val="none"/>
-                <w:vertAlign w:val="baseline"/>
-                <w:rtl w:val="0"/>
-              </w:rPr>
-              <w:t xml:space="preserve">1</w:t>
-            </w:r>
-            <w:r>
-              <w:rPr>
-                <w:rtl w:val="0"/>
-              </w:rPr>
-            </w:r>
-          </w:p>
-        </w:tc>
-        <w:tc>
-          <w:tcPr>
-            <w:tcBorders>
-              <w:top w:color="000000" w:space="0" w:sz="8" w:val="single"/>
-              <w:left w:color="000000" w:space="0" w:sz="8" w:val="single"/>
-              <w:bottom w:color="000000" w:space="0" w:sz="8" w:val="single"/>
-              <w:right w:color="000000" w:space="0" w:sz="8" w:val="single"/>
-            </w:tcBorders>
-            <w:tcMar>
-              <w:top w:w="100.0" w:type="dxa"/>
-              <w:left w:w="100.0" w:type="dxa"/>
-              <w:bottom w:w="100.0" w:type="dxa"/>
-              <w:right w:w="100.0" w:type="dxa"/>
-            </w:tcMar>
-            <w:vAlign w:val="center"/>
-          </w:tcPr>
-          <w:p>
-            <w:pPr>
-              <w:keepNext w:val="0"/>
-              <w:keepLines w:val="0"/>
-              <w:widowControl w:val="1"/>
-              <w:numPr>
-                <w:ilvl w:val="0"/>
-                <w:numId w:val="4"/>
-              </w:numPr>
-              <w:pBdr>
-                <w:top w:space="0" w:sz="0" w:val="nil"/>
-                <w:left w:space="0" w:sz="0" w:val="nil"/>
-                <w:bottom w:space="0" w:sz="0" w:val="nil"/>
-                <w:right w:space="0" w:sz="0" w:val="nil"/>
-                <w:between w:space="0" w:sz="0" w:val="nil"/>
-              </w:pBdr>
-              <w:shd w:fill="auto" w:val="clear"/>
-              <w:spacing w:after="0" w:before="0" w:line="240" w:lineRule="auto"/>
-              <w:ind w:left="360" w:right="0" w:hanging="360"/>
-              <w:jc w:val="both"/>
-              <w:rPr>
-                <w:b w:val="0"/>
-                <w:i w:val="0"/>
-                <w:smallCaps w:val="0"/>
-                <w:strike w:val="0"/>
-                <w:color w:val="000000"/>
-                <w:sz w:val="20"/>
-                <w:szCs w:val="20"/>
-                <w:u w:val="none"/>
-                <w:shd w:fill="auto" w:val="clear"/>
-                <w:vertAlign w:val="baseline"/>
-              </w:rPr>
-            </w:pPr>
-            <w:r>
-              <w:rPr>
-                <w:rFonts w:ascii="Calibri" w:cs="Calibri" w:eastAsia="Calibri" w:hAnsi="Calibri"/>
-                <w:b w:val="0"/>
-                <w:i w:val="0"/>
-                <w:smallCaps w:val="0"/>
-                <w:strike w:val="0"/>
-                <w:color w:val="000000"/>
-                <w:sz w:val="20"/>
-                <w:szCs w:val="20"/>
-                <w:u w:val="none"/>
-                <w:shd w:fill="auto" w:val="clear"/>
-                <w:vertAlign w:val="baseline"/>
-                <w:rtl w:val="0"/>
-              </w:rPr>
-              <w:t xml:space="preserve">Se presentan todos de manera individual mostrando su cara, diciendo su nombre y describiendo la actividad que van a presentar</w:t>
-            </w:r>
-            <w:r>
-              <w:rPr>
-                <w:rtl w:val="0"/>
-              </w:rPr>
-            </w:r>
-          </w:p>
-          <w:p>
-            <w:pPr>
-              <w:keepNext w:val="0"/>
-              <w:keepLines w:val="0"/>
-              <w:widowControl w:val="1"/>
-              <w:numPr>
-                <w:ilvl w:val="0"/>
-                <w:numId w:val="4"/>
-              </w:numPr>
-              <w:pBdr>
-                <w:top w:space="0" w:sz="0" w:val="nil"/>
-                <w:left w:space="0" w:sz="0" w:val="nil"/>
-                <w:bottom w:space="0" w:sz="0" w:val="nil"/>
-                <w:right w:space="0" w:sz="0" w:val="nil"/>
-                <w:between w:space="0" w:sz="0" w:val="nil"/>
-              </w:pBdr>
-              <w:shd w:fill="auto" w:val="clear"/>
-              <w:spacing w:after="0" w:before="0" w:line="240" w:lineRule="auto"/>
-              <w:ind w:left="360" w:right="0" w:hanging="360"/>
-              <w:jc w:val="both"/>
-              <w:rPr>
-                <w:b w:val="0"/>
-                <w:i w:val="0"/>
-                <w:smallCaps w:val="0"/>
-                <w:strike w:val="0"/>
-                <w:color w:val="000000"/>
-                <w:sz w:val="20"/>
-                <w:szCs w:val="20"/>
-                <w:u w:val="none"/>
-                <w:shd w:fill="auto" w:val="clear"/>
-                <w:vertAlign w:val="baseline"/>
-              </w:rPr>
-            </w:pPr>
-            <w:r>
-              <w:rPr>
-                <w:rFonts w:ascii="Calibri" w:cs="Calibri" w:eastAsia="Calibri" w:hAnsi="Calibri"/>
-                <w:b w:val="0"/>
-                <w:i w:val="0"/>
-                <w:smallCaps w:val="0"/>
-                <w:strike w:val="0"/>
-                <w:color w:val="000000"/>
-                <w:sz w:val="20"/>
-                <w:szCs w:val="20"/>
-                <w:u w:val="none"/>
-                <w:shd w:fill="auto" w:val="clear"/>
-                <w:vertAlign w:val="baseline"/>
-                <w:rtl w:val="0"/>
-              </w:rPr>
-              <w:t xml:space="preserve">Se cubre la totalidad de los ítems de la tarea</w:t>
-            </w:r>
-            <w:r>
-              <w:rPr>
-                <w:rtl w:val="0"/>
-              </w:rPr>
-            </w:r>
-          </w:p>
-        </w:tc>
-        <w:tc>
-          <w:tcPr>
-            <w:tcBorders>
-              <w:top w:color="000000" w:space="0" w:sz="8" w:val="single"/>
-              <w:left w:color="000000" w:space="0" w:sz="8" w:val="single"/>
-              <w:bottom w:color="000000" w:space="0" w:sz="8" w:val="single"/>
-              <w:right w:color="000000" w:space="0" w:sz="8" w:val="single"/>
-            </w:tcBorders>
-            <w:tcMar>
-              <w:top w:w="100.0" w:type="dxa"/>
-              <w:left w:w="100.0" w:type="dxa"/>
-              <w:bottom w:w="100.0" w:type="dxa"/>
-              <w:right w:w="100.0" w:type="dxa"/>
-            </w:tcMar>
-            <w:vAlign w:val="center"/>
-          </w:tcPr>
-          <w:p>
-            <w:pPr>
-              <w:keepNext w:val="0"/>
-              <w:keepLines w:val="0"/>
-              <w:widowControl w:val="1"/>
-              <w:pBdr>
-                <w:top w:space="0" w:sz="0" w:val="nil"/>
-                <w:left w:space="0" w:sz="0" w:val="nil"/>
-                <w:bottom w:space="0" w:sz="0" w:val="nil"/>
-                <w:right w:space="0" w:sz="0" w:val="nil"/>
-                <w:between w:space="0" w:sz="0" w:val="nil"/>
-              </w:pBdr>
-              <w:shd w:fill="auto" w:val="clear"/>
-              <w:spacing w:after="0" w:before="0" w:line="240" w:lineRule="auto"/>
-              <w:ind w:left="0" w:right="0" w:firstLine="0"/>
-              <w:jc w:val="center"/>
-              <w:rPr>
-                <w:rFonts w:ascii="Calibri" w:cs="Calibri" w:eastAsia="Calibri" w:hAnsi="Calibri"/>
-                <w:b w:val="1"/>
-                <w:i w:val="0"/>
-                <w:smallCaps w:val="0"/>
-                <w:strike w:val="0"/>
-                <w:color w:val="000000"/>
-                <w:sz w:val="22"/>
-                <w:szCs w:val="22"/>
-                <w:u w:val="none"/>
-                <w:shd w:fill="auto" w:val="clear"/>
-                <w:vertAlign w:val="baseline"/>
-              </w:rPr>
-            </w:pPr>
-            <w:r>
-              <w:rPr>
-                <w:rFonts w:ascii="Calibri" w:cs="Calibri" w:eastAsia="Calibri" w:hAnsi="Calibri"/>
-                <w:b w:val="1"/>
-                <w:i w:val="0"/>
-                <w:smallCaps w:val="0"/>
-                <w:strike w:val="0"/>
-                <w:color w:val="000000"/>
-                <w:sz w:val="22"/>
-                <w:szCs w:val="22"/>
-                <w:u w:val="none"/>
-                <w:shd w:fill="auto" w:val="clear"/>
-                <w:vertAlign w:val="baseline"/>
-                <w:rtl w:val="0"/>
-              </w:rPr>
-              <w:t xml:space="preserve">10</w:t>
-            </w:r>
-          </w:p>
-        </w:tc>
-        <w:tc>
-          <w:tcPr>
-            <w:tcBorders>
-              <w:top w:color="000000" w:space="0" w:sz="8" w:val="single"/>
-              <w:left w:color="000000" w:space="0" w:sz="8" w:val="single"/>
-              <w:bottom w:color="000000" w:space="0" w:sz="8" w:val="single"/>
-              <w:right w:color="000000" w:space="0" w:sz="8" w:val="single"/>
-            </w:tcBorders>
-            <w:tcMar>
-              <w:top w:w="100.0" w:type="dxa"/>
-              <w:left w:w="100.0" w:type="dxa"/>
-              <w:bottom w:w="100.0" w:type="dxa"/>
-              <w:right w:w="100.0" w:type="dxa"/>
-            </w:tcMar>
-            <w:vAlign w:val="center"/>
-          </w:tcPr>
-          <w:p>
-            <w:pPr>
-              <w:keepNext w:val="0"/>
-              <w:keepLines w:val="0"/>
-              <w:widowControl w:val="1"/>
-              <w:pBdr>
-                <w:top w:space="0" w:sz="0" w:val="nil"/>
-                <w:left w:space="0" w:sz="0" w:val="nil"/>
-                <w:bottom w:space="0" w:sz="0" w:val="nil"/>
-                <w:right w:space="0" w:sz="0" w:val="nil"/>
-                <w:between w:space="0" w:sz="0" w:val="nil"/>
-              </w:pBdr>
-              <w:shd w:fill="auto" w:val="clear"/>
-              <w:spacing w:after="0" w:before="0" w:line="240" w:lineRule="auto"/>
-              <w:ind w:left="0" w:right="0" w:firstLine="0"/>
-              <w:jc w:val="center"/>
-              <w:rPr>
-                <w:rFonts w:ascii="Calibri" w:cs="Calibri" w:eastAsia="Calibri" w:hAnsi="Calibri"/>
-                <w:b w:val="1"/>
-                <w:i w:val="0"/>
-                <w:smallCaps w:val="0"/>
-                <w:strike w:val="0"/>
-                <w:color w:val="000000"/>
-                <w:sz w:val="22"/>
-                <w:szCs w:val="22"/>
-                <w:u w:val="none"/>
-                <w:shd w:fill="auto" w:val="clear"/>
-                <w:vertAlign w:val="baseline"/>
-              </w:rPr>
-            </w:pPr>
-            <w:r>
-              <w:rPr>
                 <w:rtl w:val="0"/>
               </w:rPr>
             </w:r>
@@ -8908,50 +8923,20 @@
           </w:tcPr>
           <w:p>
             <w:pPr>
-              <w:keepNext w:val="0"/>
-              <w:keepLines w:val="0"/>
-              <w:widowControl w:val="1"/>
-              <w:pBdr>
-                <w:top w:space="0" w:sz="0" w:val="nil"/>
-                <w:left w:space="0" w:sz="0" w:val="nil"/>
-                <w:bottom w:space="0" w:sz="0" w:val="nil"/>
-                <w:right w:space="0" w:sz="0" w:val="nil"/>
-                <w:between w:space="0" w:sz="0" w:val="nil"/>
-              </w:pBdr>
-              <w:shd w:fill="auto" w:val="clear"/>
-              <w:spacing w:after="0" w:before="0" w:line="240" w:lineRule="auto"/>
-              <w:ind w:left="0" w:right="0" w:firstLine="0"/>
+              <w:spacing w:after="0" w:line="240" w:lineRule="auto"/>
               <w:jc w:val="center"/>
               <w:rPr>
-                <w:rFonts w:ascii="Calibri" w:cs="Calibri" w:eastAsia="Calibri" w:hAnsi="Calibri"/>
-                <w:b w:val="1"/>
-                <w:i w:val="0"/>
-                <w:smallCaps w:val="0"/>
-                <w:strike w:val="0"/>
-                <w:color w:val="000000"/>
-                <w:sz w:val="22"/>
-                <w:szCs w:val="22"/>
+                <w:b w:val="1"/>
                 <w:highlight w:val="white"/>
-                <w:u w:val="none"/>
-                <w:vertAlign w:val="baseline"/>
-              </w:rPr>
-            </w:pPr>
-            <w:r>
-              <w:rPr>
-                <w:rFonts w:ascii="Calibri" w:cs="Calibri" w:eastAsia="Calibri" w:hAnsi="Calibri"/>
-                <w:b w:val="1"/>
-                <w:i w:val="0"/>
-                <w:smallCaps w:val="0"/>
-                <w:strike w:val="0"/>
-                <w:color w:val="000000"/>
-                <w:sz w:val="22"/>
-                <w:szCs w:val="22"/>
+              </w:rPr>
+            </w:pPr>
+            <w:r>
+              <w:rPr>
+                <w:b w:val="1"/>
                 <w:highlight w:val="white"/>
-                <w:u w:val="none"/>
-                <w:vertAlign w:val="baseline"/>
-                <w:rtl w:val="0"/>
-              </w:rPr>
-              <w:t xml:space="preserve">3</w:t>
+                <w:rtl w:val="0"/>
+              </w:rPr>
+              <w:t xml:space="preserve">2</w:t>
             </w:r>
           </w:p>
         </w:tc>
@@ -8973,47 +8958,17 @@
           </w:tcPr>
           <w:p>
             <w:pPr>
-              <w:keepNext w:val="0"/>
-              <w:keepLines w:val="0"/>
-              <w:widowControl w:val="1"/>
-              <w:pBdr>
-                <w:top w:space="0" w:sz="0" w:val="nil"/>
-                <w:left w:space="0" w:sz="0" w:val="nil"/>
-                <w:bottom w:space="0" w:sz="0" w:val="nil"/>
-                <w:right w:space="0" w:sz="0" w:val="nil"/>
-                <w:between w:space="0" w:sz="0" w:val="nil"/>
-              </w:pBdr>
-              <w:shd w:fill="auto" w:val="clear"/>
-              <w:spacing w:after="0" w:before="0" w:line="240" w:lineRule="auto"/>
-              <w:ind w:left="0" w:right="0" w:firstLine="0"/>
+              <w:spacing w:after="0" w:line="240" w:lineRule="auto"/>
               <w:jc w:val="both"/>
               <w:rPr>
-                <w:rFonts w:ascii="Calibri" w:cs="Calibri" w:eastAsia="Calibri" w:hAnsi="Calibri"/>
-                <w:b w:val="0"/>
-                <w:i w:val="0"/>
-                <w:smallCaps w:val="0"/>
-                <w:strike w:val="0"/>
-                <w:color w:val="000000"/>
                 <w:sz w:val="20"/>
                 <w:szCs w:val="20"/>
-                <w:u w:val="none"/>
-                <w:shd w:fill="auto" w:val="clear"/>
-                <w:vertAlign w:val="baseline"/>
-              </w:rPr>
-            </w:pPr>
-            <w:r>
-              <w:rPr>
-                <w:rFonts w:ascii="Calibri" w:cs="Calibri" w:eastAsia="Calibri" w:hAnsi="Calibri"/>
-                <w:b w:val="0"/>
-                <w:i w:val="0"/>
-                <w:smallCaps w:val="0"/>
-                <w:strike w:val="0"/>
-                <w:color w:val="000000"/>
+              </w:rPr>
+            </w:pPr>
+            <w:r>
+              <w:rPr>
                 <w:sz w:val="20"/>
                 <w:szCs w:val="20"/>
-                <w:u w:val="none"/>
-                <w:shd w:fill="auto" w:val="clear"/>
-                <w:vertAlign w:val="baseline"/>
                 <w:rtl w:val="0"/>
               </w:rPr>
               <w:t xml:space="preserve">Muestra de código en ejecución en PostgreSQL. Script SQL (pgAdmin4)</w:t>
@@ -9038,47 +8993,15 @@
           </w:tcPr>
           <w:p>
             <w:pPr>
-              <w:keepNext w:val="0"/>
-              <w:keepLines w:val="0"/>
-              <w:widowControl w:val="1"/>
-              <w:pBdr>
-                <w:top w:space="0" w:sz="0" w:val="nil"/>
-                <w:left w:space="0" w:sz="0" w:val="nil"/>
-                <w:bottom w:space="0" w:sz="0" w:val="nil"/>
-                <w:right w:space="0" w:sz="0" w:val="nil"/>
-                <w:between w:space="0" w:sz="0" w:val="nil"/>
-              </w:pBdr>
-              <w:shd w:fill="auto" w:val="clear"/>
-              <w:spacing w:after="0" w:before="0" w:line="240" w:lineRule="auto"/>
-              <w:ind w:left="0" w:right="0" w:firstLine="0"/>
+              <w:spacing w:after="0" w:line="240" w:lineRule="auto"/>
               <w:jc w:val="center"/>
               <w:rPr>
-                <w:rFonts w:ascii="Calibri" w:cs="Calibri" w:eastAsia="Calibri" w:hAnsi="Calibri"/>
-                <w:b w:val="1"/>
-                <w:i w:val="0"/>
-                <w:smallCaps w:val="0"/>
-                <w:strike w:val="0"/>
-                <w:color w:val="000000"/>
-                <w:sz w:val="22"/>
-                <w:szCs w:val="22"/>
-                <w:u w:val="none"/>
-                <w:shd w:fill="auto" w:val="clear"/>
-                <w:vertAlign w:val="baseline"/>
-              </w:rPr>
-            </w:pPr>
-            <w:r>
-              <w:rPr>
-                <w:rFonts w:ascii="Calibri" w:cs="Calibri" w:eastAsia="Calibri" w:hAnsi="Calibri"/>
-                <w:b w:val="1"/>
-                <w:i w:val="0"/>
-                <w:smallCaps w:val="0"/>
-                <w:strike w:val="0"/>
-                <w:color w:val="000000"/>
-                <w:sz w:val="22"/>
-                <w:szCs w:val="22"/>
-                <w:u w:val="none"/>
-                <w:shd w:fill="auto" w:val="clear"/>
-                <w:vertAlign w:val="baseline"/>
+                <w:b w:val="1"/>
+              </w:rPr>
+            </w:pPr>
+            <w:r>
+              <w:rPr>
+                <w:b w:val="1"/>
                 <w:rtl w:val="0"/>
               </w:rPr>
               <w:t xml:space="preserve">5</w:t>
@@ -19416,7 +19339,7 @@
       </w:r>
     </w:p>
     <w:sectPr>
-      <w:headerReference r:id="rId30" w:type="default"/>
+      <w:headerReference r:id="rId29" w:type="default"/>
       <w:pgSz w:h="16838" w:w="11906" w:orient="portrait"/>
       <w:pgMar w:bottom="567" w:top="681" w:left="1134" w:right="849" w:header="426" w:footer="708"/>
       <w:pgNumType w:start="1"/>

</xml_diff>